<commit_message>
add evolution of the plot of training and validation error
</commit_message>
<xml_diff>
--- a/A1-YoussefEzz.docx
+++ b/A1-YoussefEzz.docx
@@ -1161,16 +1161,82 @@
       <w:pPr>
         <w:ind w:left="720"/>
         <w:rPr>
-          <w:sz w:val="28"/>
-          <w:szCs w:val="28"/>
-        </w:rPr>
-      </w:pPr>
-      <w:r>
-        <w:rPr>
-          <w:sz w:val="28"/>
-          <w:szCs w:val="28"/>
-        </w:rPr>
-        <w:t>See the implementation</w:t>
+          <w:b/>
+          <w:bCs/>
+          <w:sz w:val="28"/>
+          <w:szCs w:val="28"/>
+        </w:rPr>
+      </w:pPr>
+      <w:proofErr w:type="gramStart"/>
+      <w:r>
+        <w:rPr>
+          <w:sz w:val="28"/>
+          <w:szCs w:val="28"/>
+        </w:rPr>
+        <w:t>the</w:t>
+      </w:r>
+      <w:proofErr w:type="gramEnd"/>
+      <w:r>
+        <w:rPr>
+          <w:sz w:val="28"/>
+          <w:szCs w:val="28"/>
+        </w:rPr>
+        <w:t xml:space="preserve"> plot of evolution of training and validation error with epoch obtained by training the </w:t>
+      </w:r>
+      <w:r>
+        <w:rPr>
+          <w:sz w:val="28"/>
+          <w:szCs w:val="28"/>
+        </w:rPr>
+        <w:t xml:space="preserve">model in </w:t>
+      </w:r>
+      <w:r>
+        <w:rPr>
+          <w:sz w:val="28"/>
+          <w:szCs w:val="28"/>
+        </w:rPr>
+        <w:t xml:space="preserve">myNeuralNetwork.py </w:t>
+      </w:r>
+      <w:r>
+        <w:rPr>
+          <w:sz w:val="28"/>
+          <w:szCs w:val="28"/>
+        </w:rPr>
+        <w:t xml:space="preserve">using dataset </w:t>
+      </w:r>
+      <w:r>
+        <w:rPr>
+          <w:b/>
+          <w:bCs/>
+          <w:sz w:val="28"/>
+          <w:szCs w:val="28"/>
+        </w:rPr>
+        <w:t>A1-turbine_normalized.txt</w:t>
+      </w:r>
+      <w:r>
+        <w:rPr>
+          <w:b/>
+          <w:bCs/>
+          <w:sz w:val="28"/>
+          <w:szCs w:val="28"/>
+        </w:rPr>
+        <w:t xml:space="preserve"> </w:t>
+      </w:r>
+      <w:r>
+        <w:rPr>
+          <w:sz w:val="28"/>
+          <w:szCs w:val="28"/>
+        </w:rPr>
+        <w:t>with following parameters</w:t>
+      </w:r>
+      <w:r>
+        <w:rPr>
+          <w:b/>
+          <w:bCs/>
+          <w:sz w:val="28"/>
+          <w:szCs w:val="28"/>
+        </w:rPr>
+        <w:t>:</w:t>
       </w:r>
     </w:p>
     <w:p>
@@ -1178,61 +1244,207 @@
         <w:pStyle w:val="ListParagraph"/>
         <w:numPr>
           <w:ilvl w:val="0"/>
-          <w:numId w:val="1"/>
+          <w:numId w:val="8"/>
         </w:numPr>
         <w:rPr>
-          <w:b/>
-          <w:bCs/>
-          <w:sz w:val="28"/>
-          <w:szCs w:val="28"/>
-        </w:rPr>
-      </w:pPr>
-      <w:r>
-        <w:rPr>
-          <w:b/>
-          <w:bCs/>
-          <w:sz w:val="28"/>
-          <w:szCs w:val="28"/>
-        </w:rPr>
-        <w:t>Part 3: Obtaining and comparing predictions</w:t>
-      </w:r>
-    </w:p>
-    <w:p>
-      <w:pPr>
-        <w:pStyle w:val="ListParagraph"/>
-        <w:rPr>
-          <w:b/>
-          <w:bCs/>
-          <w:sz w:val="28"/>
-          <w:szCs w:val="28"/>
-        </w:rPr>
-      </w:pPr>
-      <w:r>
-        <w:rPr>
+          <w:sz w:val="28"/>
+          <w:szCs w:val="28"/>
+        </w:rPr>
+      </w:pPr>
+      <w:r>
+        <w:rPr>
+          <w:sz w:val="28"/>
+          <w:szCs w:val="28"/>
+        </w:rPr>
+        <w:t>layers = [4, 9, 5, 1]</w:t>
+      </w:r>
+      <w:r>
+        <w:rPr>
+          <w:sz w:val="28"/>
+          <w:szCs w:val="28"/>
+        </w:rPr>
+        <w:t xml:space="preserve"> , 1 </w:t>
+      </w:r>
+      <w:r>
+        <w:rPr>
+          <w:sz w:val="28"/>
+          <w:szCs w:val="28"/>
+        </w:rPr>
+        <w:t>input layer +</w:t>
+      </w:r>
+      <w:r>
+        <w:rPr>
+          <w:sz w:val="28"/>
+          <w:szCs w:val="28"/>
+        </w:rPr>
+        <w:t xml:space="preserve"> 2</w:t>
+      </w:r>
+      <w:r>
+        <w:rPr>
+          <w:sz w:val="28"/>
+          <w:szCs w:val="28"/>
+        </w:rPr>
+        <w:t xml:space="preserve"> hidden layers +</w:t>
+      </w:r>
+      <w:r>
+        <w:rPr>
+          <w:sz w:val="28"/>
+          <w:szCs w:val="28"/>
+        </w:rPr>
+        <w:t xml:space="preserve"> 1</w:t>
+      </w:r>
+      <w:r>
+        <w:rPr>
+          <w:sz w:val="28"/>
+          <w:szCs w:val="28"/>
+        </w:rPr>
+        <w:t xml:space="preserve"> output layer</w:t>
+      </w:r>
+    </w:p>
+    <w:p>
+      <w:pPr>
+        <w:pStyle w:val="ListParagraph"/>
+        <w:numPr>
+          <w:ilvl w:val="0"/>
+          <w:numId w:val="8"/>
+        </w:numPr>
+        <w:rPr>
+          <w:sz w:val="28"/>
+          <w:szCs w:val="28"/>
+        </w:rPr>
+      </w:pPr>
+      <w:r>
+        <w:rPr>
+          <w:sz w:val="28"/>
+          <w:szCs w:val="28"/>
+        </w:rPr>
+        <w:t>epochs = 100</w:t>
+      </w:r>
+    </w:p>
+    <w:p>
+      <w:pPr>
+        <w:pStyle w:val="ListParagraph"/>
+        <w:numPr>
+          <w:ilvl w:val="0"/>
+          <w:numId w:val="8"/>
+        </w:numPr>
+        <w:rPr>
+          <w:sz w:val="28"/>
+          <w:szCs w:val="28"/>
+        </w:rPr>
+      </w:pPr>
+      <w:r>
+        <w:rPr>
+          <w:sz w:val="28"/>
+          <w:szCs w:val="28"/>
+        </w:rPr>
+        <w:t>Learning rate = 0.01</w:t>
+      </w:r>
+    </w:p>
+    <w:p>
+      <w:pPr>
+        <w:pStyle w:val="ListParagraph"/>
+        <w:numPr>
+          <w:ilvl w:val="0"/>
+          <w:numId w:val="8"/>
+        </w:numPr>
+        <w:rPr>
+          <w:sz w:val="28"/>
+          <w:szCs w:val="28"/>
+        </w:rPr>
+      </w:pPr>
+      <w:r>
+        <w:rPr>
+          <w:sz w:val="28"/>
+          <w:szCs w:val="28"/>
+        </w:rPr>
+        <w:t>Momentum = 0.9</w:t>
+      </w:r>
+    </w:p>
+    <w:p>
+      <w:pPr>
+        <w:pStyle w:val="ListParagraph"/>
+        <w:numPr>
+          <w:ilvl w:val="0"/>
+          <w:numId w:val="8"/>
+        </w:numPr>
+        <w:rPr>
+          <w:sz w:val="28"/>
+          <w:szCs w:val="28"/>
+        </w:rPr>
+      </w:pPr>
+      <w:r>
+        <w:rPr>
+          <w:sz w:val="28"/>
+          <w:szCs w:val="28"/>
+        </w:rPr>
+        <w:t>Activation function = sigmoid</w:t>
+      </w:r>
+    </w:p>
+    <w:p>
+      <w:pPr>
+        <w:pStyle w:val="ListParagraph"/>
+        <w:numPr>
+          <w:ilvl w:val="0"/>
+          <w:numId w:val="8"/>
+        </w:numPr>
+        <w:rPr>
+          <w:sz w:val="28"/>
+          <w:szCs w:val="28"/>
+        </w:rPr>
+      </w:pPr>
+      <w:r>
+        <w:rPr>
+          <w:sz w:val="28"/>
+          <w:szCs w:val="28"/>
+        </w:rPr>
+        <w:t>Validation percent = 20%</w:t>
+      </w:r>
+    </w:p>
+    <w:p>
+      <w:pPr>
+        <w:pStyle w:val="ListParagraph"/>
+        <w:numPr>
+          <w:ilvl w:val="0"/>
+          <w:numId w:val="8"/>
+        </w:numPr>
+        <w:rPr>
+          <w:sz w:val="28"/>
+          <w:szCs w:val="28"/>
+        </w:rPr>
+      </w:pPr>
+      <w:r>
+        <w:rPr>
+          <w:sz w:val="28"/>
+          <w:szCs w:val="28"/>
+        </w:rPr>
+        <w:t>Weights initialized randomly between 0 and 1</w:t>
+      </w:r>
+      <w:bookmarkStart w:id="0" w:name="_GoBack"/>
+      <w:bookmarkEnd w:id="0"/>
+    </w:p>
+    <w:p>
+      <w:pPr>
+        <w:ind w:left="720"/>
+        <w:rPr>
+          <w:b/>
+          <w:bCs/>
+          <w:sz w:val="28"/>
+          <w:szCs w:val="28"/>
+        </w:rPr>
+      </w:pPr>
+      <w:r>
+        <w:rPr>
+          <w:b/>
+          <w:bCs/>
           <w:sz w:val="28"/>
           <w:szCs w:val="28"/>
         </w:rPr>
         <w:drawing>
-          <wp:anchor distT="0" distB="0" distL="114300" distR="114300" simplePos="0" relativeHeight="251662336" behindDoc="1" locked="0" layoutInCell="1" allowOverlap="1" wp14:anchorId="28C01600" wp14:editId="6C18C554">
-            <wp:simplePos x="0" y="0"/>
-            <wp:positionH relativeFrom="column">
-              <wp:posOffset>1553210</wp:posOffset>
-            </wp:positionH>
-            <wp:positionV relativeFrom="paragraph">
-              <wp:posOffset>80010</wp:posOffset>
-            </wp:positionV>
-            <wp:extent cx="3414395" cy="2536190"/>
-            <wp:effectExtent l="0" t="0" r="0" b="0"/>
-            <wp:wrapThrough wrapText="bothSides">
-              <wp:wrapPolygon edited="0">
-                <wp:start x="0" y="0"/>
-                <wp:lineTo x="0" y="21416"/>
-                <wp:lineTo x="21451" y="21416"/>
-                <wp:lineTo x="21451" y="0"/>
-                <wp:lineTo x="0" y="0"/>
-              </wp:wrapPolygon>
-            </wp:wrapThrough>
-            <wp:docPr id="9" name="Picture 9"/>
+          <wp:inline distT="0" distB="0" distL="0" distR="0" wp14:anchorId="2BF5F88F" wp14:editId="3713451C">
+            <wp:extent cx="3904090" cy="2675305"/>
+            <wp:effectExtent l="0" t="0" r="1270" b="0"/>
+            <wp:docPr id="13" name="Picture 13"/>
             <wp:cNvGraphicFramePr>
               <a:graphicFrameLocks xmlns:a="http://schemas.openxmlformats.org/drawingml/2006/main" noChangeAspect="1"/>
             </wp:cNvGraphicFramePr>
@@ -1244,7 +1456,79 @@
                     <pic:cNvPicPr/>
                   </pic:nvPicPr>
                   <pic:blipFill>
-                    <a:blip r:embed="rId16">
+                    <a:blip r:embed="rId16"/>
+                    <a:stretch>
+                      <a:fillRect/>
+                    </a:stretch>
+                  </pic:blipFill>
+                  <pic:spPr>
+                    <a:xfrm>
+                      <a:off x="0" y="0"/>
+                      <a:ext cx="3903743" cy="2675067"/>
+                    </a:xfrm>
+                    <a:prstGeom prst="rect">
+                      <a:avLst/>
+                    </a:prstGeom>
+                  </pic:spPr>
+                </pic:pic>
+              </a:graphicData>
+            </a:graphic>
+          </wp:inline>
+        </w:drawing>
+      </w:r>
+    </w:p>
+    <w:p>
+      <w:pPr>
+        <w:pStyle w:val="ListParagraph"/>
+        <w:numPr>
+          <w:ilvl w:val="0"/>
+          <w:numId w:val="1"/>
+        </w:numPr>
+        <w:rPr>
+          <w:b/>
+          <w:bCs/>
+          <w:sz w:val="28"/>
+          <w:szCs w:val="28"/>
+        </w:rPr>
+      </w:pPr>
+      <w:r>
+        <w:rPr>
+          <w:sz w:val="28"/>
+          <w:szCs w:val="28"/>
+        </w:rPr>
+        <w:drawing>
+          <wp:anchor distT="0" distB="0" distL="114300" distR="114300" simplePos="0" relativeHeight="251664384" behindDoc="1" locked="0" layoutInCell="1" allowOverlap="1" wp14:anchorId="10F98DE6" wp14:editId="50C56AA0">
+            <wp:simplePos x="0" y="0"/>
+            <wp:positionH relativeFrom="column">
+              <wp:posOffset>2754630</wp:posOffset>
+            </wp:positionH>
+            <wp:positionV relativeFrom="paragraph">
+              <wp:posOffset>84455</wp:posOffset>
+            </wp:positionV>
+            <wp:extent cx="3405505" cy="2583815"/>
+            <wp:effectExtent l="0" t="0" r="4445" b="6985"/>
+            <wp:wrapThrough wrapText="bothSides">
+              <wp:wrapPolygon edited="0">
+                <wp:start x="0" y="0"/>
+                <wp:lineTo x="0" y="21499"/>
+                <wp:lineTo x="21507" y="21499"/>
+                <wp:lineTo x="21507" y="0"/>
+                <wp:lineTo x="0" y="0"/>
+              </wp:wrapPolygon>
+            </wp:wrapThrough>
+            <wp:docPr id="11" name="Picture 11"/>
+            <wp:cNvGraphicFramePr>
+              <a:graphicFrameLocks xmlns:a="http://schemas.openxmlformats.org/drawingml/2006/main" noChangeAspect="1"/>
+            </wp:cNvGraphicFramePr>
+            <a:graphic xmlns:a="http://schemas.openxmlformats.org/drawingml/2006/main">
+              <a:graphicData uri="http://schemas.openxmlformats.org/drawingml/2006/picture">
+                <pic:pic xmlns:pic="http://schemas.openxmlformats.org/drawingml/2006/picture">
+                  <pic:nvPicPr>
+                    <pic:cNvPr id="0" name=""/>
+                    <pic:cNvPicPr/>
+                  </pic:nvPicPr>
+                  <pic:blipFill>
+                    <a:blip r:embed="rId17">
                       <a:extLst>
                         <a:ext uri="{28A0092B-C50C-407E-A947-70E740481C1C}">
                           <a14:useLocalDpi xmlns:a14="http://schemas.microsoft.com/office/drawing/2010/main" val="0"/>
@@ -1258,7 +1542,7 @@
                   <pic:spPr>
                     <a:xfrm>
                       <a:off x="0" y="0"/>
-                      <a:ext cx="3414395" cy="2536190"/>
+                      <a:ext cx="3405505" cy="2583815"/>
                     </a:xfrm>
                     <a:prstGeom prst="rect">
                       <a:avLst/>
@@ -1278,6 +1562,26 @@
       </w:r>
       <w:r>
         <w:rPr>
+          <w:b/>
+          <w:bCs/>
+          <w:sz w:val="28"/>
+          <w:szCs w:val="28"/>
+        </w:rPr>
+        <w:t>Part 3: Obtaining and comparing predictions</w:t>
+      </w:r>
+    </w:p>
+    <w:p>
+      <w:pPr>
+        <w:pStyle w:val="ListParagraph"/>
+        <w:rPr>
+          <w:b/>
+          <w:bCs/>
+          <w:sz w:val="28"/>
+          <w:szCs w:val="28"/>
+        </w:rPr>
+      </w:pPr>
+      <w:r>
+        <w:rPr>
           <w:sz w:val="28"/>
           <w:szCs w:val="28"/>
         </w:rPr>
@@ -1301,97 +1605,115 @@
           <w:szCs w:val="28"/>
         </w:rPr>
       </w:pPr>
-    </w:p>
-    <w:p>
-      <w:pPr>
-        <w:ind w:left="720"/>
-        <w:rPr>
-          <w:b/>
-          <w:bCs/>
-          <w:sz w:val="28"/>
-          <w:szCs w:val="28"/>
-        </w:rPr>
-      </w:pPr>
-    </w:p>
-    <w:p>
-      <w:pPr>
-        <w:pStyle w:val="ListParagraph"/>
-        <w:rPr>
-          <w:b/>
-          <w:bCs/>
-          <w:sz w:val="28"/>
-          <w:szCs w:val="28"/>
-        </w:rPr>
-      </w:pPr>
-    </w:p>
-    <w:p>
-      <w:pPr>
-        <w:pStyle w:val="ListParagraph"/>
-        <w:rPr>
-          <w:b/>
-          <w:bCs/>
-          <w:sz w:val="28"/>
-          <w:szCs w:val="28"/>
-        </w:rPr>
-      </w:pPr>
-    </w:p>
-    <w:p>
-      <w:pPr>
-        <w:pStyle w:val="ListParagraph"/>
-        <w:rPr>
-          <w:b/>
-          <w:bCs/>
-          <w:sz w:val="28"/>
-          <w:szCs w:val="28"/>
-        </w:rPr>
-      </w:pPr>
-    </w:p>
-    <w:p>
-      <w:pPr>
-        <w:pStyle w:val="ListParagraph"/>
-        <w:rPr>
-          <w:b/>
-          <w:bCs/>
-          <w:sz w:val="28"/>
-          <w:szCs w:val="28"/>
-        </w:rPr>
-      </w:pPr>
-    </w:p>
-    <w:p>
-      <w:pPr>
-        <w:pStyle w:val="ListParagraph"/>
-        <w:rPr>
-          <w:b/>
-          <w:bCs/>
-          <w:sz w:val="28"/>
-          <w:szCs w:val="28"/>
-        </w:rPr>
-      </w:pPr>
-    </w:p>
-    <w:p>
-      <w:pPr>
-        <w:pStyle w:val="ListParagraph"/>
-        <w:rPr>
-          <w:b/>
-          <w:bCs/>
-          <w:sz w:val="28"/>
-          <w:szCs w:val="28"/>
-        </w:rPr>
-      </w:pPr>
-      <w:bookmarkStart w:id="0" w:name="_GoBack"/>
-      <w:r>
-        <w:rPr>
+      <w:r>
+        <w:rPr>
+          <w:sz w:val="28"/>
+          <w:szCs w:val="28"/>
+        </w:rPr>
+        <w:tab/>
+      </w:r>
+    </w:p>
+    <w:p>
+      <w:pPr>
+        <w:pStyle w:val="ListParagraph"/>
+        <w:rPr>
+          <w:b/>
+          <w:bCs/>
+          <w:sz w:val="28"/>
+          <w:szCs w:val="28"/>
+        </w:rPr>
+      </w:pPr>
+    </w:p>
+    <w:p>
+      <w:pPr>
+        <w:pStyle w:val="ListParagraph"/>
+        <w:rPr>
+          <w:b/>
+          <w:bCs/>
+          <w:sz w:val="28"/>
+          <w:szCs w:val="28"/>
+        </w:rPr>
+      </w:pPr>
+    </w:p>
+    <w:p>
+      <w:pPr>
+        <w:pStyle w:val="ListParagraph"/>
+        <w:rPr>
+          <w:b/>
+          <w:bCs/>
+          <w:sz w:val="28"/>
+          <w:szCs w:val="28"/>
+        </w:rPr>
+      </w:pPr>
+    </w:p>
+    <w:p>
+      <w:pPr>
+        <w:pStyle w:val="ListParagraph"/>
+        <w:rPr>
+          <w:b/>
+          <w:bCs/>
+          <w:sz w:val="28"/>
+          <w:szCs w:val="28"/>
+        </w:rPr>
+      </w:pPr>
+    </w:p>
+    <w:p>
+      <w:pPr>
+        <w:pStyle w:val="ListParagraph"/>
+        <w:rPr>
+          <w:b/>
+          <w:bCs/>
+          <w:sz w:val="28"/>
+          <w:szCs w:val="28"/>
+        </w:rPr>
+      </w:pPr>
+    </w:p>
+    <w:p>
+      <w:pPr>
+        <w:pStyle w:val="ListParagraph"/>
+        <w:rPr>
+          <w:b/>
+          <w:bCs/>
+          <w:sz w:val="28"/>
+          <w:szCs w:val="28"/>
+        </w:rPr>
+      </w:pPr>
+    </w:p>
+    <w:p>
+      <w:pPr>
+        <w:pStyle w:val="ListParagraph"/>
+        <w:rPr>
+          <w:b/>
+          <w:bCs/>
+          <w:sz w:val="28"/>
+          <w:szCs w:val="28"/>
+        </w:rPr>
+      </w:pPr>
+    </w:p>
+    <w:p>
+      <w:pPr>
+        <w:pStyle w:val="ListParagraph"/>
+        <w:rPr>
+          <w:b/>
+          <w:bCs/>
+          <w:sz w:val="28"/>
+          <w:szCs w:val="28"/>
+        </w:rPr>
+      </w:pPr>
+      <w:r>
+        <w:rPr>
+          <w:noProof/>
           <w:sz w:val="28"/>
           <w:szCs w:val="28"/>
         </w:rPr>
         <w:drawing>
-          <wp:anchor distT="0" distB="0" distL="114300" distR="114300" simplePos="0" relativeHeight="251663360" behindDoc="1" locked="0" layoutInCell="1" allowOverlap="1" wp14:anchorId="2A3F1F4C" wp14:editId="52A07C07">
+          <wp:anchor distT="0" distB="0" distL="114300" distR="114300" simplePos="0" relativeHeight="251663360" behindDoc="1" locked="0" layoutInCell="1" allowOverlap="1" wp14:anchorId="693BA33A" wp14:editId="2FF1E161">
             <wp:simplePos x="0" y="0"/>
             <wp:positionH relativeFrom="column">
-              <wp:posOffset>1458595</wp:posOffset>
+              <wp:posOffset>2642870</wp:posOffset>
             </wp:positionH>
             <wp:positionV relativeFrom="paragraph">
-              <wp:posOffset>250190</wp:posOffset>
+              <wp:posOffset>81280</wp:posOffset>
             </wp:positionV>
             <wp:extent cx="3569970" cy="2694940"/>
             <wp:effectExtent l="0" t="0" r="0" b="0"/>
@@ -1416,7 +1738,7 @@
                     <pic:cNvPicPr/>
                   </pic:nvPicPr>
                   <pic:blipFill>
-                    <a:blip r:embed="rId17">
+                    <a:blip r:embed="rId18">
                       <a:extLst>
                         <a:ext uri="{28A0092B-C50C-407E-A947-70E740481C1C}">
                           <a14:useLocalDpi xmlns:a14="http://schemas.microsoft.com/office/drawing/2010/main" val="0"/>
@@ -1448,7 +1770,17 @@
           </wp:anchor>
         </w:drawing>
       </w:r>
-      <w:bookmarkEnd w:id="0"/>
+    </w:p>
+    <w:p>
+      <w:pPr>
+        <w:pStyle w:val="ListParagraph"/>
+        <w:rPr>
+          <w:b/>
+          <w:bCs/>
+          <w:sz w:val="28"/>
+          <w:szCs w:val="28"/>
+        </w:rPr>
+      </w:pPr>
       <w:r>
         <w:rPr>
           <w:sz w:val="28"/>
@@ -1808,7 +2140,7 @@
   <w:abstractNum w:abstractNumId="3">
     <w:nsid w:val="43486C55"/>
     <w:multiLevelType w:val="hybridMultilevel"/>
-    <w:tmpl w:val="B2F28C5E"/>
+    <w:tmpl w:val="734CABD4"/>
     <w:lvl w:ilvl="0" w:tplc="0409000F">
       <w:start w:val="1"/>
       <w:numFmt w:val="decimal"/>
@@ -1978,6 +2310,92 @@
     </w:lvl>
   </w:abstractNum>
   <w:abstractNum w:abstractNumId="5">
+    <w:nsid w:val="6E283AC7"/>
+    <w:multiLevelType w:val="hybridMultilevel"/>
+    <w:tmpl w:val="734CABD4"/>
+    <w:lvl w:ilvl="0" w:tplc="0409000F">
+      <w:start w:val="1"/>
+      <w:numFmt w:val="decimal"/>
+      <w:lvlText w:val="%1."/>
+      <w:lvlJc w:val="left"/>
+      <w:pPr>
+        <w:ind w:left="1440" w:hanging="360"/>
+      </w:pPr>
+    </w:lvl>
+    <w:lvl w:ilvl="1" w:tplc="04090019" w:tentative="1">
+      <w:start w:val="1"/>
+      <w:numFmt w:val="lowerLetter"/>
+      <w:lvlText w:val="%2."/>
+      <w:lvlJc w:val="left"/>
+      <w:pPr>
+        <w:ind w:left="2160" w:hanging="360"/>
+      </w:pPr>
+    </w:lvl>
+    <w:lvl w:ilvl="2" w:tplc="0409001B" w:tentative="1">
+      <w:start w:val="1"/>
+      <w:numFmt w:val="lowerRoman"/>
+      <w:lvlText w:val="%3."/>
+      <w:lvlJc w:val="right"/>
+      <w:pPr>
+        <w:ind w:left="2880" w:hanging="180"/>
+      </w:pPr>
+    </w:lvl>
+    <w:lvl w:ilvl="3" w:tplc="0409000F" w:tentative="1">
+      <w:start w:val="1"/>
+      <w:numFmt w:val="decimal"/>
+      <w:lvlText w:val="%4."/>
+      <w:lvlJc w:val="left"/>
+      <w:pPr>
+        <w:ind w:left="3600" w:hanging="360"/>
+      </w:pPr>
+    </w:lvl>
+    <w:lvl w:ilvl="4" w:tplc="04090019" w:tentative="1">
+      <w:start w:val="1"/>
+      <w:numFmt w:val="lowerLetter"/>
+      <w:lvlText w:val="%5."/>
+      <w:lvlJc w:val="left"/>
+      <w:pPr>
+        <w:ind w:left="4320" w:hanging="360"/>
+      </w:pPr>
+    </w:lvl>
+    <w:lvl w:ilvl="5" w:tplc="0409001B" w:tentative="1">
+      <w:start w:val="1"/>
+      <w:numFmt w:val="lowerRoman"/>
+      <w:lvlText w:val="%6."/>
+      <w:lvlJc w:val="right"/>
+      <w:pPr>
+        <w:ind w:left="5040" w:hanging="180"/>
+      </w:pPr>
+    </w:lvl>
+    <w:lvl w:ilvl="6" w:tplc="0409000F" w:tentative="1">
+      <w:start w:val="1"/>
+      <w:numFmt w:val="decimal"/>
+      <w:lvlText w:val="%7."/>
+      <w:lvlJc w:val="left"/>
+      <w:pPr>
+        <w:ind w:left="5760" w:hanging="360"/>
+      </w:pPr>
+    </w:lvl>
+    <w:lvl w:ilvl="7" w:tplc="04090019" w:tentative="1">
+      <w:start w:val="1"/>
+      <w:numFmt w:val="lowerLetter"/>
+      <w:lvlText w:val="%8."/>
+      <w:lvlJc w:val="left"/>
+      <w:pPr>
+        <w:ind w:left="6480" w:hanging="360"/>
+      </w:pPr>
+    </w:lvl>
+    <w:lvl w:ilvl="8" w:tplc="0409001B" w:tentative="1">
+      <w:start w:val="1"/>
+      <w:numFmt w:val="lowerRoman"/>
+      <w:lvlText w:val="%9."/>
+      <w:lvlJc w:val="right"/>
+      <w:pPr>
+        <w:ind w:left="7200" w:hanging="180"/>
+      </w:pPr>
+    </w:lvl>
+  </w:abstractNum>
+  <w:abstractNum w:abstractNumId="6">
     <w:nsid w:val="7B4E36BE"/>
     <w:multiLevelType w:val="hybridMultilevel"/>
     <w:tmpl w:val="B5BEC09E"/>
@@ -2090,7 +2508,7 @@
       </w:rPr>
     </w:lvl>
   </w:abstractNum>
-  <w:abstractNum w:abstractNumId="6">
+  <w:abstractNum w:abstractNumId="7">
     <w:nsid w:val="7E3B7F6A"/>
     <w:multiLevelType w:val="hybridMultilevel"/>
     <w:tmpl w:val="FE7CA530"/>
@@ -2183,10 +2601,10 @@
     <w:abstractNumId w:val="1"/>
   </w:num>
   <w:num w:numId="3">
-    <w:abstractNumId w:val="5"/>
+    <w:abstractNumId w:val="6"/>
   </w:num>
   <w:num w:numId="4">
-    <w:abstractNumId w:val="6"/>
+    <w:abstractNumId w:val="7"/>
   </w:num>
   <w:num w:numId="5">
     <w:abstractNumId w:val="2"/>
@@ -2196,6 +2614,9 @@
   </w:num>
   <w:num w:numId="7">
     <w:abstractNumId w:val="3"/>
+  </w:num>
+  <w:num w:numId="8">
+    <w:abstractNumId w:val="5"/>
   </w:num>
 </w:numbering>
 </file>

</xml_diff>

<commit_message>
add plot of evolution of errors in BP-F
</commit_message>
<xml_diff>
--- a/A1-YoussefEzz.docx
+++ b/A1-YoussefEzz.docx
@@ -1320,6 +1320,13 @@
         </w:rPr>
         <w:t>epochs = 100</w:t>
       </w:r>
+      <w:r>
+        <w:rPr>
+          <w:sz w:val="28"/>
+          <w:szCs w:val="28"/>
+        </w:rPr>
+        <w:t>0</w:t>
+      </w:r>
     </w:p>
     <w:p>
       <w:pPr>
@@ -1420,19 +1427,18 @@
         </w:rPr>
         <w:t>Weights initialized randomly between 0 and 1</w:t>
       </w:r>
+    </w:p>
+    <w:p>
+      <w:pPr>
+        <w:ind w:left="720"/>
+        <w:rPr>
+          <w:b/>
+          <w:bCs/>
+          <w:sz w:val="28"/>
+          <w:szCs w:val="28"/>
+        </w:rPr>
+      </w:pPr>
       <w:bookmarkStart w:id="0" w:name="_GoBack"/>
-      <w:bookmarkEnd w:id="0"/>
-    </w:p>
-    <w:p>
-      <w:pPr>
-        <w:ind w:left="720"/>
-        <w:rPr>
-          <w:b/>
-          <w:bCs/>
-          <w:sz w:val="28"/>
-          <w:szCs w:val="28"/>
-        </w:rPr>
-      </w:pPr>
       <w:r>
         <w:rPr>
           <w:b/>
@@ -1441,10 +1447,10 @@
           <w:szCs w:val="28"/>
         </w:rPr>
         <w:drawing>
-          <wp:inline distT="0" distB="0" distL="0" distR="0" wp14:anchorId="2BF5F88F" wp14:editId="3713451C">
-            <wp:extent cx="3904090" cy="2675305"/>
-            <wp:effectExtent l="0" t="0" r="1270" b="0"/>
-            <wp:docPr id="13" name="Picture 13"/>
+          <wp:inline distT="0" distB="0" distL="0" distR="0" wp14:anchorId="1AB1AEB1" wp14:editId="19F88EE0">
+            <wp:extent cx="5359179" cy="2796393"/>
+            <wp:effectExtent l="0" t="0" r="0" b="4445"/>
+            <wp:docPr id="12" name="Picture 12"/>
             <wp:cNvGraphicFramePr>
               <a:graphicFrameLocks xmlns:a="http://schemas.openxmlformats.org/drawingml/2006/main" noChangeAspect="1"/>
             </wp:cNvGraphicFramePr>
@@ -1464,7 +1470,7 @@
                   <pic:spPr>
                     <a:xfrm>
                       <a:off x="0" y="0"/>
-                      <a:ext cx="3903743" cy="2675067"/>
+                      <a:ext cx="5355596" cy="2794523"/>
                     </a:xfrm>
                     <a:prstGeom prst="rect">
                       <a:avLst/>
@@ -1476,6 +1482,7 @@
           </wp:inline>
         </w:drawing>
       </w:r>
+      <w:bookmarkEnd w:id="0"/>
     </w:p>
     <w:p>
       <w:pPr>
@@ -1493,17 +1500,134 @@
       </w:pPr>
       <w:r>
         <w:rPr>
+          <w:b/>
+          <w:bCs/>
+          <w:sz w:val="28"/>
+          <w:szCs w:val="28"/>
+        </w:rPr>
+        <w:t>Part 3: Obtaining and comparing predictions</w:t>
+      </w:r>
+    </w:p>
+    <w:p>
+      <w:pPr>
+        <w:pStyle w:val="ListParagraph"/>
+        <w:rPr>
+          <w:b/>
+          <w:bCs/>
+          <w:sz w:val="28"/>
+          <w:szCs w:val="28"/>
+        </w:rPr>
+      </w:pPr>
+      <w:r>
+        <w:rPr>
+          <w:sz w:val="28"/>
+          <w:szCs w:val="28"/>
+        </w:rPr>
+        <w:t>Using</w:t>
+      </w:r>
+      <w:r>
+        <w:rPr>
+          <w:b/>
+          <w:bCs/>
+          <w:sz w:val="28"/>
+          <w:szCs w:val="28"/>
+        </w:rPr>
+        <w:t xml:space="preserve"> BP-F</w:t>
+      </w:r>
+    </w:p>
+    <w:p>
+      <w:pPr>
+        <w:pStyle w:val="ListParagraph"/>
+        <w:rPr>
+          <w:sz w:val="28"/>
+          <w:szCs w:val="28"/>
+        </w:rPr>
+      </w:pPr>
+      <w:r>
+        <w:rPr>
+          <w:b/>
+          <w:bCs/>
           <w:sz w:val="28"/>
           <w:szCs w:val="28"/>
         </w:rPr>
         <w:drawing>
-          <wp:anchor distT="0" distB="0" distL="114300" distR="114300" simplePos="0" relativeHeight="251664384" behindDoc="1" locked="0" layoutInCell="1" allowOverlap="1" wp14:anchorId="10F98DE6" wp14:editId="50C56AA0">
+          <wp:anchor distT="0" distB="0" distL="114300" distR="114300" simplePos="0" relativeHeight="251665408" behindDoc="1" locked="0" layoutInCell="1" allowOverlap="1" wp14:anchorId="74BCA96D" wp14:editId="04BCA646">
             <wp:simplePos x="0" y="0"/>
             <wp:positionH relativeFrom="column">
-              <wp:posOffset>2754630</wp:posOffset>
+              <wp:posOffset>3676650</wp:posOffset>
             </wp:positionH>
             <wp:positionV relativeFrom="paragraph">
-              <wp:posOffset>84455</wp:posOffset>
+              <wp:posOffset>176530</wp:posOffset>
+            </wp:positionV>
+            <wp:extent cx="2979420" cy="2353310"/>
+            <wp:effectExtent l="0" t="0" r="0" b="8890"/>
+            <wp:wrapThrough wrapText="bothSides">
+              <wp:wrapPolygon edited="0">
+                <wp:start x="0" y="0"/>
+                <wp:lineTo x="0" y="21507"/>
+                <wp:lineTo x="21407" y="21507"/>
+                <wp:lineTo x="21407" y="0"/>
+                <wp:lineTo x="0" y="0"/>
+              </wp:wrapPolygon>
+            </wp:wrapThrough>
+            <wp:docPr id="14" name="Picture 14"/>
+            <wp:cNvGraphicFramePr>
+              <a:graphicFrameLocks xmlns:a="http://schemas.openxmlformats.org/drawingml/2006/main" noChangeAspect="1"/>
+            </wp:cNvGraphicFramePr>
+            <a:graphic xmlns:a="http://schemas.openxmlformats.org/drawingml/2006/main">
+              <a:graphicData uri="http://schemas.openxmlformats.org/drawingml/2006/picture">
+                <pic:pic xmlns:pic="http://schemas.openxmlformats.org/drawingml/2006/picture">
+                  <pic:nvPicPr>
+                    <pic:cNvPr id="0" name=""/>
+                    <pic:cNvPicPr/>
+                  </pic:nvPicPr>
+                  <pic:blipFill>
+                    <a:blip r:embed="rId17">
+                      <a:extLst>
+                        <a:ext uri="{28A0092B-C50C-407E-A947-70E740481C1C}">
+                          <a14:useLocalDpi xmlns:a14="http://schemas.microsoft.com/office/drawing/2010/main" val="0"/>
+                        </a:ext>
+                      </a:extLst>
+                    </a:blip>
+                    <a:stretch>
+                      <a:fillRect/>
+                    </a:stretch>
+                  </pic:blipFill>
+                  <pic:spPr>
+                    <a:xfrm>
+                      <a:off x="0" y="0"/>
+                      <a:ext cx="2979420" cy="2353310"/>
+                    </a:xfrm>
+                    <a:prstGeom prst="rect">
+                      <a:avLst/>
+                    </a:prstGeom>
+                  </pic:spPr>
+                </pic:pic>
+              </a:graphicData>
+            </a:graphic>
+            <wp14:sizeRelH relativeFrom="page">
+              <wp14:pctWidth>0</wp14:pctWidth>
+            </wp14:sizeRelH>
+            <wp14:sizeRelV relativeFrom="page">
+              <wp14:pctHeight>0</wp14:pctHeight>
+            </wp14:sizeRelV>
+          </wp:anchor>
+        </w:drawing>
+      </w:r>
+      <w:r>
+        <w:rPr>
+          <w:noProof/>
+          <w:sz w:val="28"/>
+          <w:szCs w:val="28"/>
+        </w:rPr>
+        <w:drawing>
+          <wp:anchor distT="0" distB="0" distL="114300" distR="114300" simplePos="0" relativeHeight="251664384" behindDoc="1" locked="0" layoutInCell="1" allowOverlap="1" wp14:anchorId="082DA529" wp14:editId="5A25BC7B">
+            <wp:simplePos x="0" y="0"/>
+            <wp:positionH relativeFrom="column">
+              <wp:posOffset>89535</wp:posOffset>
+            </wp:positionH>
+            <wp:positionV relativeFrom="paragraph">
+              <wp:posOffset>173990</wp:posOffset>
             </wp:positionV>
             <wp:extent cx="3405505" cy="2583815"/>
             <wp:effectExtent l="0" t="0" r="4445" b="6985"/>
@@ -1528,7 +1652,7 @@
                     <pic:cNvPicPr/>
                   </pic:nvPicPr>
                   <pic:blipFill>
-                    <a:blip r:embed="rId17">
+                    <a:blip r:embed="rId18">
                       <a:extLst>
                         <a:ext uri="{28A0092B-C50C-407E-A947-70E740481C1C}">
                           <a14:useLocalDpi xmlns:a14="http://schemas.microsoft.com/office/drawing/2010/main" val="0"/>
@@ -1562,51 +1686,6 @@
       </w:r>
       <w:r>
         <w:rPr>
-          <w:b/>
-          <w:bCs/>
-          <w:sz w:val="28"/>
-          <w:szCs w:val="28"/>
-        </w:rPr>
-        <w:t>Part 3: Obtaining and comparing predictions</w:t>
-      </w:r>
-    </w:p>
-    <w:p>
-      <w:pPr>
-        <w:pStyle w:val="ListParagraph"/>
-        <w:rPr>
-          <w:b/>
-          <w:bCs/>
-          <w:sz w:val="28"/>
-          <w:szCs w:val="28"/>
-        </w:rPr>
-      </w:pPr>
-      <w:r>
-        <w:rPr>
-          <w:sz w:val="28"/>
-          <w:szCs w:val="28"/>
-        </w:rPr>
-        <w:t>Using</w:t>
-      </w:r>
-      <w:r>
-        <w:rPr>
-          <w:b/>
-          <w:bCs/>
-          <w:sz w:val="28"/>
-          <w:szCs w:val="28"/>
-        </w:rPr>
-        <w:t xml:space="preserve"> BP-F</w:t>
-      </w:r>
-    </w:p>
-    <w:p>
-      <w:pPr>
-        <w:pStyle w:val="ListParagraph"/>
-        <w:rPr>
-          <w:sz w:val="28"/>
-          <w:szCs w:val="28"/>
-        </w:rPr>
-      </w:pPr>
-      <w:r>
-        <w:rPr>
           <w:sz w:val="28"/>
           <w:szCs w:val="28"/>
         </w:rPr>
@@ -1628,74 +1707,114 @@
       <w:pPr>
         <w:pStyle w:val="ListParagraph"/>
         <w:rPr>
-          <w:b/>
-          <w:bCs/>
-          <w:sz w:val="28"/>
-          <w:szCs w:val="28"/>
-        </w:rPr>
-      </w:pPr>
-    </w:p>
-    <w:p>
-      <w:pPr>
-        <w:pStyle w:val="ListParagraph"/>
-        <w:rPr>
-          <w:b/>
-          <w:bCs/>
-          <w:sz w:val="28"/>
-          <w:szCs w:val="28"/>
-        </w:rPr>
-      </w:pPr>
-    </w:p>
-    <w:p>
-      <w:pPr>
-        <w:pStyle w:val="ListParagraph"/>
-        <w:rPr>
-          <w:b/>
-          <w:bCs/>
-          <w:sz w:val="28"/>
-          <w:szCs w:val="28"/>
-        </w:rPr>
-      </w:pPr>
-    </w:p>
-    <w:p>
-      <w:pPr>
-        <w:pStyle w:val="ListParagraph"/>
-        <w:rPr>
-          <w:b/>
-          <w:bCs/>
-          <w:sz w:val="28"/>
-          <w:szCs w:val="28"/>
-        </w:rPr>
-      </w:pPr>
-    </w:p>
-    <w:p>
-      <w:pPr>
-        <w:pStyle w:val="ListParagraph"/>
-        <w:rPr>
-          <w:b/>
-          <w:bCs/>
-          <w:sz w:val="28"/>
-          <w:szCs w:val="28"/>
-        </w:rPr>
-      </w:pPr>
-    </w:p>
-    <w:p>
-      <w:pPr>
-        <w:pStyle w:val="ListParagraph"/>
-        <w:rPr>
-          <w:b/>
-          <w:bCs/>
-          <w:sz w:val="28"/>
-          <w:szCs w:val="28"/>
-        </w:rPr>
-      </w:pPr>
-    </w:p>
-    <w:p>
-      <w:pPr>
-        <w:pStyle w:val="ListParagraph"/>
-        <w:rPr>
-          <w:b/>
-          <w:bCs/>
+          <w:sz w:val="28"/>
+          <w:szCs w:val="28"/>
+        </w:rPr>
+      </w:pPr>
+    </w:p>
+    <w:p>
+      <w:pPr>
+        <w:pStyle w:val="ListParagraph"/>
+        <w:rPr>
+          <w:sz w:val="28"/>
+          <w:szCs w:val="28"/>
+        </w:rPr>
+      </w:pPr>
+    </w:p>
+    <w:p>
+      <w:pPr>
+        <w:pStyle w:val="ListParagraph"/>
+        <w:rPr>
+          <w:sz w:val="28"/>
+          <w:szCs w:val="28"/>
+        </w:rPr>
+      </w:pPr>
+    </w:p>
+    <w:p>
+      <w:pPr>
+        <w:pStyle w:val="ListParagraph"/>
+        <w:rPr>
+          <w:sz w:val="28"/>
+          <w:szCs w:val="28"/>
+        </w:rPr>
+      </w:pPr>
+    </w:p>
+    <w:p>
+      <w:pPr>
+        <w:pStyle w:val="ListParagraph"/>
+        <w:rPr>
+          <w:sz w:val="28"/>
+          <w:szCs w:val="28"/>
+        </w:rPr>
+      </w:pPr>
+    </w:p>
+    <w:p>
+      <w:pPr>
+        <w:pStyle w:val="ListParagraph"/>
+        <w:rPr>
+          <w:sz w:val="28"/>
+          <w:szCs w:val="28"/>
+        </w:rPr>
+      </w:pPr>
+    </w:p>
+    <w:p>
+      <w:pPr>
+        <w:pStyle w:val="ListParagraph"/>
+        <w:rPr>
+          <w:sz w:val="28"/>
+          <w:szCs w:val="28"/>
+        </w:rPr>
+      </w:pPr>
+    </w:p>
+    <w:p>
+      <w:pPr>
+        <w:pStyle w:val="ListParagraph"/>
+        <w:rPr>
+          <w:sz w:val="28"/>
+          <w:szCs w:val="28"/>
+        </w:rPr>
+      </w:pPr>
+    </w:p>
+    <w:p>
+      <w:pPr>
+        <w:pStyle w:val="ListParagraph"/>
+        <w:rPr>
+          <w:sz w:val="28"/>
+          <w:szCs w:val="28"/>
+        </w:rPr>
+      </w:pPr>
+    </w:p>
+    <w:p>
+      <w:pPr>
+        <w:pStyle w:val="ListParagraph"/>
+        <w:rPr>
+          <w:b/>
+          <w:bCs/>
+          <w:sz w:val="28"/>
+          <w:szCs w:val="28"/>
+        </w:rPr>
+      </w:pPr>
+      <w:r>
+        <w:rPr>
+          <w:sz w:val="28"/>
+          <w:szCs w:val="28"/>
+        </w:rPr>
+        <w:t xml:space="preserve">Using </w:t>
+      </w:r>
+      <w:r>
+        <w:rPr>
+          <w:b/>
+          <w:bCs/>
+          <w:sz w:val="28"/>
+          <w:szCs w:val="28"/>
+        </w:rPr>
+        <w:t>MLR-F</w:t>
+      </w:r>
+    </w:p>
+    <w:p>
+      <w:pPr>
+        <w:pStyle w:val="ListParagraph"/>
+        <w:rPr>
           <w:sz w:val="28"/>
           <w:szCs w:val="28"/>
         </w:rPr>
@@ -1703,26 +1822,24 @@
       <w:r>
         <w:rPr>
           <w:noProof/>
-          <w:sz w:val="28"/>
-          <w:szCs w:val="28"/>
         </w:rPr>
         <w:drawing>
-          <wp:anchor distT="0" distB="0" distL="114300" distR="114300" simplePos="0" relativeHeight="251663360" behindDoc="1" locked="0" layoutInCell="1" allowOverlap="1" wp14:anchorId="693BA33A" wp14:editId="2FF1E161">
+          <wp:anchor distT="0" distB="0" distL="114300" distR="114300" simplePos="0" relativeHeight="251663360" behindDoc="1" locked="0" layoutInCell="1" allowOverlap="1" wp14:anchorId="495FAB92" wp14:editId="7645D65A">
             <wp:simplePos x="0" y="0"/>
             <wp:positionH relativeFrom="column">
-              <wp:posOffset>2642870</wp:posOffset>
+              <wp:posOffset>274320</wp:posOffset>
             </wp:positionH>
             <wp:positionV relativeFrom="paragraph">
-              <wp:posOffset>81280</wp:posOffset>
+              <wp:posOffset>155575</wp:posOffset>
             </wp:positionV>
-            <wp:extent cx="3569970" cy="2694940"/>
-            <wp:effectExtent l="0" t="0" r="0" b="0"/>
+            <wp:extent cx="3244215" cy="2448560"/>
+            <wp:effectExtent l="0" t="0" r="0" b="8890"/>
             <wp:wrapThrough wrapText="bothSides">
               <wp:wrapPolygon edited="0">
                 <wp:start x="0" y="0"/>
-                <wp:lineTo x="0" y="21376"/>
-                <wp:lineTo x="21439" y="21376"/>
-                <wp:lineTo x="21439" y="0"/>
+                <wp:lineTo x="0" y="21510"/>
+                <wp:lineTo x="21435" y="21510"/>
+                <wp:lineTo x="21435" y="0"/>
                 <wp:lineTo x="0" y="0"/>
               </wp:wrapPolygon>
             </wp:wrapThrough>
@@ -1738,7 +1855,7 @@
                     <pic:cNvPicPr/>
                   </pic:nvPicPr>
                   <pic:blipFill>
-                    <a:blip r:embed="rId18">
+                    <a:blip r:embed="rId19">
                       <a:extLst>
                         <a:ext uri="{28A0092B-C50C-407E-A947-70E740481C1C}">
                           <a14:useLocalDpi xmlns:a14="http://schemas.microsoft.com/office/drawing/2010/main" val="0"/>
@@ -1752,7 +1869,7 @@
                   <pic:spPr>
                     <a:xfrm>
                       <a:off x="0" y="0"/>
-                      <a:ext cx="3569970" cy="2694940"/>
+                      <a:ext cx="3244215" cy="2448560"/>
                     </a:xfrm>
                     <a:prstGeom prst="rect">
                       <a:avLst/>
@@ -1770,42 +1887,6 @@
           </wp:anchor>
         </w:drawing>
       </w:r>
-    </w:p>
-    <w:p>
-      <w:pPr>
-        <w:pStyle w:val="ListParagraph"/>
-        <w:rPr>
-          <w:b/>
-          <w:bCs/>
-          <w:sz w:val="28"/>
-          <w:szCs w:val="28"/>
-        </w:rPr>
-      </w:pPr>
-      <w:r>
-        <w:rPr>
-          <w:sz w:val="28"/>
-          <w:szCs w:val="28"/>
-        </w:rPr>
-        <w:t xml:space="preserve">Using </w:t>
-      </w:r>
-      <w:r>
-        <w:rPr>
-          <w:b/>
-          <w:bCs/>
-          <w:sz w:val="28"/>
-          <w:szCs w:val="28"/>
-        </w:rPr>
-        <w:t>MLR-F</w:t>
-      </w:r>
-    </w:p>
-    <w:p>
-      <w:pPr>
-        <w:pStyle w:val="ListParagraph"/>
-        <w:rPr>
-          <w:sz w:val="28"/>
-          <w:szCs w:val="28"/>
-        </w:rPr>
-      </w:pPr>
     </w:p>
     <w:sectPr>
       <w:pgSz w:w="12240" w:h="15840"/>

</xml_diff>